<commit_message>
Solucionados conflictos de tipos, empezando migraciones básicas
</commit_message>
<xml_diff>
--- a/AnotacionesTabla.docx
+++ b/AnotacionesTabla.docx
@@ -563,14 +563,7 @@
           <w:rFonts w:ascii="Times New Roman" w:hAnsi="Times New Roman" w:cs="Times New Roman"/>
           <w:i/>
         </w:rPr>
-        <w:t>si el intento fue correcto o incorrecto y si se tratase de un intento fallido, registrar que número de intento fue</w:t>
-      </w:r>
-      <w:r>
-        <w:rPr>
-          <w:rFonts w:ascii="Times New Roman" w:hAnsi="Times New Roman" w:cs="Times New Roman"/>
-          <w:i/>
-        </w:rPr>
-        <w:t>”</w:t>
+        <w:t>si el intento fue correcto o incorrecto y si se tratase de un intento fallido, registrar que número de intento fue”</w:t>
       </w:r>
       <w:r>
         <w:rPr>
@@ -1329,6 +1322,20 @@
         </w:rPr>
         <w:t xml:space="preserve"> not null</w:t>
       </w:r>
+      <w:r>
+        <w:rPr>
+          <w:lang w:val="en-US"/>
+        </w:rPr>
+        <w:t xml:space="preserve"> (</w:t>
+      </w:r>
+      <w:bookmarkStart w:id="0" w:name="_GoBack"/>
+      <w:bookmarkEnd w:id="0"/>
+      <w:r>
+        <w:rPr>
+          <w:lang w:val="en-US"/>
+        </w:rPr>
+        <w:t>)</w:t>
+      </w:r>
     </w:p>
     <w:p>
       <w:pPr>
@@ -2449,8 +2456,6 @@
         </w:rPr>
         <w:t xml:space="preserve"> not null / default 0</w:t>
       </w:r>
-      <w:bookmarkStart w:id="0" w:name="_GoBack"/>
-      <w:bookmarkEnd w:id="0"/>
     </w:p>
     <w:sectPr>
       <w:pgSz w:w="12240" w:h="15840"/>

</xml_diff>

<commit_message>
Últimos Alter por ahora, empezando a encarar la migración
</commit_message>
<xml_diff>
--- a/AnotacionesTabla.docx
+++ b/AnotacionesTabla.docx
@@ -154,6 +154,21 @@
         </w:rPr>
         <w:t>Estado not null /default 1</w:t>
       </w:r>
+      <w:r>
+        <w:rPr>
+          <w:lang w:val="en-US"/>
+        </w:rPr>
+        <w:t xml:space="preserve"> </w:t>
+      </w:r>
+      <w:r>
+        <w:rPr>
+          <w:b/>
+          <w:lang w:val="en-US"/>
+        </w:rPr>
+        <w:t>LISTO</w:t>
+      </w:r>
+      <w:bookmarkStart w:id="0" w:name="_GoBack"/>
+      <w:bookmarkEnd w:id="0"/>
     </w:p>
     <w:p>
       <w:pPr>
@@ -234,6 +249,19 @@
         <w:t>doble</w:t>
       </w:r>
       <w:proofErr w:type="spellEnd"/>
+      <w:r>
+        <w:rPr>
+          <w:lang w:val="en-US"/>
+        </w:rPr>
+        <w:t xml:space="preserve"> </w:t>
+      </w:r>
+      <w:r>
+        <w:rPr>
+          <w:b/>
+          <w:lang w:val="en-US"/>
+        </w:rPr>
+        <w:t>LISTO</w:t>
+      </w:r>
     </w:p>
     <w:p>
       <w:pPr>
@@ -325,9 +353,40 @@
           <w:ilvl w:val="1"/>
           <w:numId w:val="1"/>
         </w:numPr>
-      </w:pPr>
-      <w:r>
-        <w:t xml:space="preserve">Estado </w:t>
+        <w:rPr>
+          <w:lang w:val="en-US"/>
+        </w:rPr>
+      </w:pPr>
+      <w:r>
+        <w:rPr>
+          <w:lang w:val="en-US"/>
+        </w:rPr>
+        <w:t>Estado not null / default 1</w:t>
+      </w:r>
+      <w:r>
+        <w:rPr>
+          <w:lang w:val="en-US"/>
+        </w:rPr>
+        <w:t xml:space="preserve"> </w:t>
+      </w:r>
+      <w:r>
+        <w:rPr>
+          <w:b/>
+          <w:lang w:val="en-US"/>
+        </w:rPr>
+        <w:t>LISTO</w:t>
+      </w:r>
+    </w:p>
+    <w:p>
+      <w:pPr>
+        <w:pStyle w:val="Prrafodelista"/>
+        <w:numPr>
+          <w:ilvl w:val="1"/>
+          <w:numId w:val="1"/>
+        </w:numPr>
+      </w:pPr>
+      <w:r>
+        <w:t xml:space="preserve">Fallidos </w:t>
       </w:r>
       <w:proofErr w:type="spellStart"/>
       <w:r>
@@ -343,19 +402,32 @@
       </w:r>
       <w:proofErr w:type="spellEnd"/>
       <w:r>
-        <w:t xml:space="preserve"> / default 1</w:t>
-      </w:r>
-    </w:p>
-    <w:p>
-      <w:pPr>
-        <w:pStyle w:val="Prrafodelista"/>
-        <w:numPr>
-          <w:ilvl w:val="1"/>
-          <w:numId w:val="1"/>
-        </w:numPr>
-      </w:pPr>
-      <w:r>
-        <w:t xml:space="preserve">Fallidos </w:t>
+        <w:t xml:space="preserve"> / default 0</w:t>
+      </w:r>
+      <w:r>
+        <w:rPr>
+          <w:lang w:val="en-US"/>
+        </w:rPr>
+        <w:t xml:space="preserve"> </w:t>
+      </w:r>
+      <w:r>
+        <w:rPr>
+          <w:b/>
+          <w:lang w:val="en-US"/>
+        </w:rPr>
+        <w:t>LISTO</w:t>
+      </w:r>
+    </w:p>
+    <w:p>
+      <w:pPr>
+        <w:pStyle w:val="Prrafodelista"/>
+        <w:numPr>
+          <w:ilvl w:val="1"/>
+          <w:numId w:val="1"/>
+        </w:numPr>
+      </w:pPr>
+      <w:r>
+        <w:t xml:space="preserve">Pregunta </w:t>
       </w:r>
       <w:proofErr w:type="spellStart"/>
       <w:r>
@@ -370,20 +442,17 @@
         <w:t>null</w:t>
       </w:r>
       <w:proofErr w:type="spellEnd"/>
-      <w:r>
-        <w:t xml:space="preserve"> / default 0</w:t>
-      </w:r>
-    </w:p>
-    <w:p>
-      <w:pPr>
-        <w:pStyle w:val="Prrafodelista"/>
-        <w:numPr>
-          <w:ilvl w:val="1"/>
-          <w:numId w:val="1"/>
-        </w:numPr>
-      </w:pPr>
-      <w:r>
-        <w:t xml:space="preserve">Pregunta </w:t>
+    </w:p>
+    <w:p>
+      <w:pPr>
+        <w:pStyle w:val="Prrafodelista"/>
+        <w:numPr>
+          <w:ilvl w:val="1"/>
+          <w:numId w:val="1"/>
+        </w:numPr>
+      </w:pPr>
+      <w:r>
+        <w:t xml:space="preserve">Respuesta </w:t>
       </w:r>
       <w:proofErr w:type="spellStart"/>
       <w:r>
@@ -403,12 +472,29 @@
       <w:pPr>
         <w:pStyle w:val="Prrafodelista"/>
         <w:numPr>
-          <w:ilvl w:val="1"/>
-          <w:numId w:val="1"/>
-        </w:numPr>
-      </w:pPr>
-      <w:r>
-        <w:t xml:space="preserve">Respuesta </w:t>
+          <w:ilvl w:val="0"/>
+          <w:numId w:val="1"/>
+        </w:numPr>
+      </w:pPr>
+      <w:r>
+        <w:t xml:space="preserve">Intentos </w:t>
+      </w:r>
+      <w:proofErr w:type="spellStart"/>
+      <w:r>
+        <w:t>Login</w:t>
+      </w:r>
+      <w:proofErr w:type="spellEnd"/>
+    </w:p>
+    <w:p>
+      <w:pPr>
+        <w:pStyle w:val="Prrafodelista"/>
+        <w:numPr>
+          <w:ilvl w:val="1"/>
+          <w:numId w:val="1"/>
+        </w:numPr>
+      </w:pPr>
+      <w:r>
+        <w:t xml:space="preserve">Usuario </w:t>
       </w:r>
       <w:proofErr w:type="spellStart"/>
       <w:r>
@@ -423,48 +509,6 @@
         <w:t>null</w:t>
       </w:r>
       <w:proofErr w:type="spellEnd"/>
-    </w:p>
-    <w:p>
-      <w:pPr>
-        <w:pStyle w:val="Prrafodelista"/>
-        <w:numPr>
-          <w:ilvl w:val="0"/>
-          <w:numId w:val="1"/>
-        </w:numPr>
-      </w:pPr>
-      <w:r>
-        <w:t xml:space="preserve">Intentos </w:t>
-      </w:r>
-      <w:proofErr w:type="spellStart"/>
-      <w:r>
-        <w:t>Login</w:t>
-      </w:r>
-      <w:proofErr w:type="spellEnd"/>
-    </w:p>
-    <w:p>
-      <w:pPr>
-        <w:pStyle w:val="Prrafodelista"/>
-        <w:numPr>
-          <w:ilvl w:val="1"/>
-          <w:numId w:val="1"/>
-        </w:numPr>
-      </w:pPr>
-      <w:r>
-        <w:t xml:space="preserve">Usuario </w:t>
-      </w:r>
-      <w:proofErr w:type="spellStart"/>
-      <w:r>
-        <w:t>not</w:t>
-      </w:r>
-      <w:proofErr w:type="spellEnd"/>
-      <w:r>
-        <w:t xml:space="preserve"> </w:t>
-      </w:r>
-      <w:proofErr w:type="spellStart"/>
-      <w:r>
-        <w:t>null</w:t>
-      </w:r>
-      <w:proofErr w:type="spellEnd"/>
       <w:r>
         <w:t xml:space="preserve"> / </w:t>
       </w:r>
@@ -475,6 +519,15 @@
       <w:proofErr w:type="spellEnd"/>
       <w:r>
         <w:t xml:space="preserve"> usuarios</w:t>
+      </w:r>
+      <w:r>
+        <w:t xml:space="preserve"> </w:t>
+      </w:r>
+      <w:r>
+        <w:rPr>
+          <w:b/>
+        </w:rPr>
+        <w:t>LISTO</w:t>
       </w:r>
     </w:p>
     <w:p>
@@ -1326,15 +1379,7 @@
         <w:rPr>
           <w:lang w:val="en-US"/>
         </w:rPr>
-        <w:t xml:space="preserve"> (</w:t>
-      </w:r>
-      <w:bookmarkStart w:id="0" w:name="_GoBack"/>
-      <w:bookmarkEnd w:id="0"/>
-      <w:r>
-        <w:rPr>
-          <w:lang w:val="en-US"/>
-        </w:rPr>
-        <w:t>)</w:t>
+        <w:t xml:space="preserve"> ()</w:t>
       </w:r>
     </w:p>
     <w:p>

</xml_diff>